<commit_message>
ARC 0.11.0 qa artifacts upload
Signed-off-by: maheswaras <maheswara.s@cyberpwn.com>
</commit_message>
<xml_diff>
--- a/ARC/ARC 0.11.0/ARC_0.11.0_Functional_Test_Report.docx
+++ b/ARC/ARC 0.11.0/ARC_0.11.0_Functional_Test_Report.docx
@@ -247,7 +247,7 @@
           <w:szCs w:val="42"/>
           <w:rtl w:val="0"/>
         </w:rPr>
-        <w:t xml:space="preserve">17-02-2025</w:t>
+        <w:t xml:space="preserve">03-03-2025</w:t>
       </w:r>
       <w:r>
         <w:br w:type="page"/>
@@ -1344,7 +1344,6 @@
         <w:rPr>
           <w:sz w:val="24"/>
           <w:szCs w:val="24"/>
-          <w:u w:val="none"/>
         </w:rPr>
       </w:pPr>
       <w:r>
@@ -1354,6 +1353,11 @@
           <w:rtl w:val="0"/>
         </w:rPr>
         <w:t xml:space="preserve">Multilingual support</w:t>
+      </w:r>
+      <w:r>
+        <w:rPr>
+          <w:rtl w:val="0"/>
+        </w:rPr>
       </w:r>
     </w:p>
     <w:p>
@@ -2076,7 +2080,7 @@
               <w:rPr>
                 <w:rtl w:val="0"/>
               </w:rPr>
-              <w:t xml:space="preserve">638</w:t>
+              <w:t xml:space="preserve">639</w:t>
             </w:r>
           </w:p>
         </w:tc>
@@ -2126,7 +2130,7 @@
               <w:rPr>
                 <w:rtl w:val="0"/>
               </w:rPr>
-              <w:t xml:space="preserve">126</w:t>
+              <w:t xml:space="preserve">127</w:t>
             </w:r>
           </w:p>
         </w:tc>
@@ -2620,14 +2624,7 @@
           <w:color w:val="1d1c1d"/>
           <w:rtl w:val="0"/>
         </w:rPr>
-        <w:t xml:space="preserve">  </w:t>
-      </w:r>
-      <w:r>
-        <w:rPr>
-          <w:color w:val="1d1c1d"/>
-          <w:rtl w:val="0"/>
-        </w:rPr>
-        <w:t xml:space="preserve">b99abfb05c91b7c3a74bdaee7459e5b220623afa</w:t>
+        <w:t xml:space="preserve">  0b8638188ec1761b2017711bf79cff474dd7fc88</w:t>
       </w:r>
     </w:p>
     <w:p>

</xml_diff>

<commit_message>
Added QA report for ARC 0.11.0 release
Signed-off-by: maheswaras <maheswara.s@cyberpwn.com>
</commit_message>
<xml_diff>
--- a/ARC/ARC 0.11.0/ARC_0.11.0_Functional_Test_Report.docx
+++ b/ARC/ARC 0.11.0/ARC_0.11.0_Functional_Test_Report.docx
@@ -247,7 +247,7 @@
           <w:szCs w:val="42"/>
           <w:rtl w:val="0"/>
         </w:rPr>
-        <w:t xml:space="preserve">03-03-2025</w:t>
+        <w:t xml:space="preserve">07-04-2025</w:t>
       </w:r>
       <w:r>
         <w:br w:type="page"/>
@@ -263,7 +263,7 @@
         <w:pStyle w:val="Heading1"/>
         <w:rPr/>
       </w:pPr>
-      <w:bookmarkStart w:colFirst="0" w:colLast="0" w:name="_gjdgxs" w:id="0"/>
+      <w:bookmarkStart w:colFirst="0" w:colLast="0" w:name="_48c49kqjdx3g" w:id="0"/>
       <w:bookmarkEnd w:id="0"/>
       <w:r>
         <w:rPr>
@@ -305,7 +305,7 @@
             <w:instrText xml:space="preserve"> TOC \h \u \z \t "Heading 1,1,Heading 2,2,Heading 3,3,Heading 4,4,Heading 5,5,Heading 6,6,"</w:instrText>
             <w:fldChar w:fldCharType="separate"/>
           </w:r>
-          <w:hyperlink w:anchor="_1fob9te">
+          <w:hyperlink w:anchor="_hvlt3th4dxy">
             <w:r>
               <w:rPr>
                 <w:rFonts w:ascii="Arial" w:cs="Arial" w:eastAsia="Arial" w:hAnsi="Arial"/>
@@ -353,7 +353,7 @@
               <w:vertAlign w:val="baseline"/>
             </w:rPr>
           </w:pPr>
-          <w:hyperlink w:anchor="_3znysh7">
+          <w:hyperlink w:anchor="_mr1132l7422s">
             <w:r>
               <w:rPr>
                 <w:rFonts w:ascii="Arial" w:cs="Arial" w:eastAsia="Arial" w:hAnsi="Arial"/>
@@ -401,7 +401,7 @@
               <w:vertAlign w:val="baseline"/>
             </w:rPr>
           </w:pPr>
-          <w:hyperlink w:anchor="_2et92p0">
+          <w:hyperlink w:anchor="_xp4pusu9rus3">
             <w:r>
               <w:rPr>
                 <w:rFonts w:ascii="Arial" w:cs="Arial" w:eastAsia="Arial" w:hAnsi="Arial"/>
@@ -449,7 +449,7 @@
               <w:vertAlign w:val="baseline"/>
             </w:rPr>
           </w:pPr>
-          <w:hyperlink w:anchor="_3dy6vkm">
+          <w:hyperlink w:anchor="_b7pkelxc3xeu">
             <w:r>
               <w:rPr>
                 <w:rFonts w:ascii="Arial" w:cs="Arial" w:eastAsia="Arial" w:hAnsi="Arial"/>
@@ -497,7 +497,7 @@
               <w:vertAlign w:val="baseline"/>
             </w:rPr>
           </w:pPr>
-          <w:hyperlink w:anchor="_4d34og8">
+          <w:hyperlink w:anchor="_8lxf6b4atr9q">
             <w:r>
               <w:rPr>
                 <w:rFonts w:ascii="Arial" w:cs="Arial" w:eastAsia="Arial" w:hAnsi="Arial"/>
@@ -545,7 +545,7 @@
               <w:vertAlign w:val="baseline"/>
             </w:rPr>
           </w:pPr>
-          <w:hyperlink w:anchor="_2s8eyo1">
+          <w:hyperlink w:anchor="_rsvfldmd14at">
             <w:r>
               <w:rPr>
                 <w:rFonts w:ascii="Arial" w:cs="Arial" w:eastAsia="Arial" w:hAnsi="Arial"/>
@@ -594,7 +594,7 @@
               <w:vertAlign w:val="baseline"/>
             </w:rPr>
           </w:pPr>
-          <w:hyperlink w:anchor="_17dp8vu">
+          <w:hyperlink w:anchor="_2ffb3glcwwpx">
             <w:r>
               <w:rPr>
                 <w:rFonts w:ascii="Arial" w:cs="Arial" w:eastAsia="Arial" w:hAnsi="Arial"/>
@@ -643,7 +643,7 @@
               <w:vertAlign w:val="baseline"/>
             </w:rPr>
           </w:pPr>
-          <w:hyperlink w:anchor="_3rdcrjn">
+          <w:hyperlink w:anchor="_cvhrxwwa7zo7">
             <w:r>
               <w:rPr>
                 <w:rFonts w:ascii="Arial" w:cs="Arial" w:eastAsia="Arial" w:hAnsi="Arial"/>
@@ -690,7 +690,7 @@
         <w:pStyle w:val="Heading1"/>
         <w:rPr/>
       </w:pPr>
-      <w:bookmarkStart w:colFirst="0" w:colLast="0" w:name="_30j0zll" w:id="1"/>
+      <w:bookmarkStart w:colFirst="0" w:colLast="0" w:name="_njl28f4my15b" w:id="1"/>
       <w:bookmarkEnd w:id="1"/>
       <w:r>
         <w:br w:type="page"/>
@@ -706,7 +706,7 @@
         <w:pStyle w:val="Heading1"/>
         <w:rPr/>
       </w:pPr>
-      <w:bookmarkStart w:colFirst="0" w:colLast="0" w:name="_1fob9te" w:id="2"/>
+      <w:bookmarkStart w:colFirst="0" w:colLast="0" w:name="_hvlt3th4dxy" w:id="2"/>
       <w:bookmarkEnd w:id="2"/>
       <w:r>
         <w:rPr>
@@ -1354,11 +1354,6 @@
         </w:rPr>
         <w:t xml:space="preserve">Multilingual support</w:t>
       </w:r>
-      <w:r>
-        <w:rPr>
-          <w:rtl w:val="0"/>
-        </w:rPr>
-      </w:r>
     </w:p>
     <w:p>
       <w:pPr>
@@ -1379,7 +1374,7 @@
         <w:pStyle w:val="Heading1"/>
         <w:rPr/>
       </w:pPr>
-      <w:bookmarkStart w:colFirst="0" w:colLast="0" w:name="_3znysh7" w:id="3"/>
+      <w:bookmarkStart w:colFirst="0" w:colLast="0" w:name="_mr1132l7422s" w:id="3"/>
       <w:bookmarkEnd w:id="3"/>
       <w:r>
         <w:rPr>
@@ -1568,7 +1563,7 @@
         <w:pStyle w:val="Heading1"/>
         <w:rPr/>
       </w:pPr>
-      <w:bookmarkStart w:colFirst="0" w:colLast="0" w:name="_2et92p0" w:id="4"/>
+      <w:bookmarkStart w:colFirst="0" w:colLast="0" w:name="_xp4pusu9rus3" w:id="4"/>
       <w:bookmarkEnd w:id="4"/>
       <w:r>
         <w:rPr>
@@ -1609,7 +1604,7 @@
         <w:ind w:left="720" w:hanging="360"/>
         <w:rPr/>
       </w:pPr>
-      <w:bookmarkStart w:colFirst="0" w:colLast="0" w:name="_tyjcwt" w:id="5"/>
+      <w:bookmarkStart w:colFirst="0" w:colLast="0" w:name="_6sab7t8tfjuv" w:id="5"/>
       <w:bookmarkEnd w:id="5"/>
       <w:r>
         <w:rPr>
@@ -1631,7 +1626,7 @@
         <w:pStyle w:val="Heading1"/>
         <w:rPr/>
       </w:pPr>
-      <w:bookmarkStart w:colFirst="0" w:colLast="0" w:name="_3dy6vkm" w:id="6"/>
+      <w:bookmarkStart w:colFirst="0" w:colLast="0" w:name="_b7pkelxc3xeu" w:id="6"/>
       <w:bookmarkEnd w:id="6"/>
       <w:r>
         <w:rPr>
@@ -1728,7 +1723,7 @@
           <w:highlight w:val="white"/>
         </w:rPr>
       </w:pPr>
-      <w:bookmarkStart w:colFirst="0" w:colLast="0" w:name="_1t3h5sf" w:id="7"/>
+      <w:bookmarkStart w:colFirst="0" w:colLast="0" w:name="_vf76kaq4m0r7" w:id="7"/>
       <w:bookmarkEnd w:id="7"/>
       <w:r>
         <w:br w:type="page"/>
@@ -1745,7 +1740,7 @@
         <w:spacing w:before="120" w:lineRule="auto"/>
         <w:rPr/>
       </w:pPr>
-      <w:bookmarkStart w:colFirst="0" w:colLast="0" w:name="_4d34og8" w:id="8"/>
+      <w:bookmarkStart w:colFirst="0" w:colLast="0" w:name="_8lxf6b4atr9q" w:id="8"/>
       <w:bookmarkEnd w:id="8"/>
       <w:r>
         <w:rPr>
@@ -1805,7 +1800,7 @@
         <w:spacing w:before="120" w:lineRule="auto"/>
         <w:rPr/>
       </w:pPr>
-      <w:bookmarkStart w:colFirst="0" w:colLast="0" w:name="_2s8eyo1" w:id="9"/>
+      <w:bookmarkStart w:colFirst="0" w:colLast="0" w:name="_rsvfldmd14at" w:id="9"/>
       <w:bookmarkEnd w:id="9"/>
       <w:r>
         <w:rPr>
@@ -1830,7 +1825,7 @@
         <w:spacing w:before="120" w:lineRule="auto"/>
         <w:rPr/>
       </w:pPr>
-      <w:bookmarkStart w:colFirst="0" w:colLast="0" w:name="_17dp8vu" w:id="10"/>
+      <w:bookmarkStart w:colFirst="0" w:colLast="0" w:name="_2ffb3glcwwpx" w:id="10"/>
       <w:bookmarkEnd w:id="10"/>
       <w:r>
         <w:rPr>
@@ -2105,7 +2100,7 @@
               <w:rPr>
                 <w:rtl w:val="0"/>
               </w:rPr>
-              <w:t xml:space="preserve">512</w:t>
+              <w:t xml:space="preserve">513</w:t>
             </w:r>
           </w:p>
         </w:tc>
@@ -2130,7 +2125,7 @@
               <w:rPr>
                 <w:rtl w:val="0"/>
               </w:rPr>
-              <w:t xml:space="preserve">127</w:t>
+              <w:t xml:space="preserve">126</w:t>
             </w:r>
           </w:p>
         </w:tc>
@@ -2617,14 +2612,14 @@
           <w:color w:val="1d1c1d"/>
           <w:rtl w:val="0"/>
         </w:rPr>
-        <w:t xml:space="preserve">Git Commit ID:</w:t>
+        <w:t xml:space="preserve">APK Git Commit ID: </w:t>
       </w:r>
       <w:r>
         <w:rPr>
           <w:color w:val="1d1c1d"/>
           <w:rtl w:val="0"/>
         </w:rPr>
-        <w:t xml:space="preserve">  0b8638188ec1761b2017711bf79cff474dd7fc88</w:t>
+        <w:t xml:space="preserve">176d1ed079030b2a432a596c5eca6569f114cc8c  </w:t>
       </w:r>
     </w:p>
     <w:p>
@@ -2668,7 +2663,7 @@
         <w:jc w:val="both"/>
         <w:rPr/>
       </w:pPr>
-      <w:bookmarkStart w:colFirst="0" w:colLast="0" w:name="_3rdcrjn" w:id="11"/>
+      <w:bookmarkStart w:colFirst="0" w:colLast="0" w:name="_cvhrxwwa7zo7" w:id="11"/>
       <w:bookmarkEnd w:id="11"/>
       <w:r>
         <w:rPr>

</xml_diff>

<commit_message>
Upadated reports for ARC 0.11.0 release
Signed-off-by: maheswaras <maheswara.s@cyberpwn.com>
</commit_message>
<xml_diff>
--- a/ARC/ARC 0.11.0/ARC_0.11.0_Functional_Test_Report.docx
+++ b/ARC/ARC 0.11.0/ARC_0.11.0_Functional_Test_Report.docx
@@ -247,7 +247,7 @@
           <w:szCs w:val="42"/>
           <w:rtl w:val="0"/>
         </w:rPr>
-        <w:t xml:space="preserve">03-03-2025</w:t>
+        <w:t xml:space="preserve">07-04-2025</w:t>
       </w:r>
       <w:r>
         <w:br w:type="page"/>
@@ -263,7 +263,7 @@
         <w:pStyle w:val="Heading1"/>
         <w:rPr/>
       </w:pPr>
-      <w:bookmarkStart w:colFirst="0" w:colLast="0" w:name="_gjdgxs" w:id="0"/>
+      <w:bookmarkStart w:colFirst="0" w:colLast="0" w:name="_48c49kqjdx3g" w:id="0"/>
       <w:bookmarkEnd w:id="0"/>
       <w:r>
         <w:rPr>
@@ -305,7 +305,7 @@
             <w:instrText xml:space="preserve"> TOC \h \u \z \t "Heading 1,1,Heading 2,2,Heading 3,3,Heading 4,4,Heading 5,5,Heading 6,6,"</w:instrText>
             <w:fldChar w:fldCharType="separate"/>
           </w:r>
-          <w:hyperlink w:anchor="_1fob9te">
+          <w:hyperlink w:anchor="_hvlt3th4dxy">
             <w:r>
               <w:rPr>
                 <w:rFonts w:ascii="Arial" w:cs="Arial" w:eastAsia="Arial" w:hAnsi="Arial"/>
@@ -353,7 +353,7 @@
               <w:vertAlign w:val="baseline"/>
             </w:rPr>
           </w:pPr>
-          <w:hyperlink w:anchor="_3znysh7">
+          <w:hyperlink w:anchor="_mr1132l7422s">
             <w:r>
               <w:rPr>
                 <w:rFonts w:ascii="Arial" w:cs="Arial" w:eastAsia="Arial" w:hAnsi="Arial"/>
@@ -401,7 +401,7 @@
               <w:vertAlign w:val="baseline"/>
             </w:rPr>
           </w:pPr>
-          <w:hyperlink w:anchor="_2et92p0">
+          <w:hyperlink w:anchor="_xp4pusu9rus3">
             <w:r>
               <w:rPr>
                 <w:rFonts w:ascii="Arial" w:cs="Arial" w:eastAsia="Arial" w:hAnsi="Arial"/>
@@ -449,7 +449,7 @@
               <w:vertAlign w:val="baseline"/>
             </w:rPr>
           </w:pPr>
-          <w:hyperlink w:anchor="_3dy6vkm">
+          <w:hyperlink w:anchor="_b7pkelxc3xeu">
             <w:r>
               <w:rPr>
                 <w:rFonts w:ascii="Arial" w:cs="Arial" w:eastAsia="Arial" w:hAnsi="Arial"/>
@@ -497,7 +497,7 @@
               <w:vertAlign w:val="baseline"/>
             </w:rPr>
           </w:pPr>
-          <w:hyperlink w:anchor="_4d34og8">
+          <w:hyperlink w:anchor="_8lxf6b4atr9q">
             <w:r>
               <w:rPr>
                 <w:rFonts w:ascii="Arial" w:cs="Arial" w:eastAsia="Arial" w:hAnsi="Arial"/>
@@ -545,7 +545,7 @@
               <w:vertAlign w:val="baseline"/>
             </w:rPr>
           </w:pPr>
-          <w:hyperlink w:anchor="_2s8eyo1">
+          <w:hyperlink w:anchor="_rsvfldmd14at">
             <w:r>
               <w:rPr>
                 <w:rFonts w:ascii="Arial" w:cs="Arial" w:eastAsia="Arial" w:hAnsi="Arial"/>
@@ -594,7 +594,7 @@
               <w:vertAlign w:val="baseline"/>
             </w:rPr>
           </w:pPr>
-          <w:hyperlink w:anchor="_17dp8vu">
+          <w:hyperlink w:anchor="_2ffb3glcwwpx">
             <w:r>
               <w:rPr>
                 <w:rFonts w:ascii="Arial" w:cs="Arial" w:eastAsia="Arial" w:hAnsi="Arial"/>
@@ -643,7 +643,7 @@
               <w:vertAlign w:val="baseline"/>
             </w:rPr>
           </w:pPr>
-          <w:hyperlink w:anchor="_3rdcrjn">
+          <w:hyperlink w:anchor="_cvhrxwwa7zo7">
             <w:r>
               <w:rPr>
                 <w:rFonts w:ascii="Arial" w:cs="Arial" w:eastAsia="Arial" w:hAnsi="Arial"/>
@@ -690,7 +690,7 @@
         <w:pStyle w:val="Heading1"/>
         <w:rPr/>
       </w:pPr>
-      <w:bookmarkStart w:colFirst="0" w:colLast="0" w:name="_30j0zll" w:id="1"/>
+      <w:bookmarkStart w:colFirst="0" w:colLast="0" w:name="_njl28f4my15b" w:id="1"/>
       <w:bookmarkEnd w:id="1"/>
       <w:r>
         <w:br w:type="page"/>
@@ -706,7 +706,7 @@
         <w:pStyle w:val="Heading1"/>
         <w:rPr/>
       </w:pPr>
-      <w:bookmarkStart w:colFirst="0" w:colLast="0" w:name="_1fob9te" w:id="2"/>
+      <w:bookmarkStart w:colFirst="0" w:colLast="0" w:name="_hvlt3th4dxy" w:id="2"/>
       <w:bookmarkEnd w:id="2"/>
       <w:r>
         <w:rPr>
@@ -1354,11 +1354,6 @@
         </w:rPr>
         <w:t xml:space="preserve">Multilingual support</w:t>
       </w:r>
-      <w:r>
-        <w:rPr>
-          <w:rtl w:val="0"/>
-        </w:rPr>
-      </w:r>
     </w:p>
     <w:p>
       <w:pPr>
@@ -1379,7 +1374,7 @@
         <w:pStyle w:val="Heading1"/>
         <w:rPr/>
       </w:pPr>
-      <w:bookmarkStart w:colFirst="0" w:colLast="0" w:name="_3znysh7" w:id="3"/>
+      <w:bookmarkStart w:colFirst="0" w:colLast="0" w:name="_mr1132l7422s" w:id="3"/>
       <w:bookmarkEnd w:id="3"/>
       <w:r>
         <w:rPr>
@@ -1568,7 +1563,7 @@
         <w:pStyle w:val="Heading1"/>
         <w:rPr/>
       </w:pPr>
-      <w:bookmarkStart w:colFirst="0" w:colLast="0" w:name="_2et92p0" w:id="4"/>
+      <w:bookmarkStart w:colFirst="0" w:colLast="0" w:name="_xp4pusu9rus3" w:id="4"/>
       <w:bookmarkEnd w:id="4"/>
       <w:r>
         <w:rPr>
@@ -1609,7 +1604,7 @@
         <w:ind w:left="720" w:hanging="360"/>
         <w:rPr/>
       </w:pPr>
-      <w:bookmarkStart w:colFirst="0" w:colLast="0" w:name="_tyjcwt" w:id="5"/>
+      <w:bookmarkStart w:colFirst="0" w:colLast="0" w:name="_6sab7t8tfjuv" w:id="5"/>
       <w:bookmarkEnd w:id="5"/>
       <w:r>
         <w:rPr>
@@ -1631,7 +1626,7 @@
         <w:pStyle w:val="Heading1"/>
         <w:rPr/>
       </w:pPr>
-      <w:bookmarkStart w:colFirst="0" w:colLast="0" w:name="_3dy6vkm" w:id="6"/>
+      <w:bookmarkStart w:colFirst="0" w:colLast="0" w:name="_b7pkelxc3xeu" w:id="6"/>
       <w:bookmarkEnd w:id="6"/>
       <w:r>
         <w:rPr>
@@ -1728,7 +1723,7 @@
           <w:highlight w:val="white"/>
         </w:rPr>
       </w:pPr>
-      <w:bookmarkStart w:colFirst="0" w:colLast="0" w:name="_1t3h5sf" w:id="7"/>
+      <w:bookmarkStart w:colFirst="0" w:colLast="0" w:name="_vf76kaq4m0r7" w:id="7"/>
       <w:bookmarkEnd w:id="7"/>
       <w:r>
         <w:br w:type="page"/>
@@ -1745,7 +1740,7 @@
         <w:spacing w:before="120" w:lineRule="auto"/>
         <w:rPr/>
       </w:pPr>
-      <w:bookmarkStart w:colFirst="0" w:colLast="0" w:name="_4d34og8" w:id="8"/>
+      <w:bookmarkStart w:colFirst="0" w:colLast="0" w:name="_8lxf6b4atr9q" w:id="8"/>
       <w:bookmarkEnd w:id="8"/>
       <w:r>
         <w:rPr>
@@ -1805,7 +1800,7 @@
         <w:spacing w:before="120" w:lineRule="auto"/>
         <w:rPr/>
       </w:pPr>
-      <w:bookmarkStart w:colFirst="0" w:colLast="0" w:name="_2s8eyo1" w:id="9"/>
+      <w:bookmarkStart w:colFirst="0" w:colLast="0" w:name="_rsvfldmd14at" w:id="9"/>
       <w:bookmarkEnd w:id="9"/>
       <w:r>
         <w:rPr>
@@ -1830,7 +1825,7 @@
         <w:spacing w:before="120" w:lineRule="auto"/>
         <w:rPr/>
       </w:pPr>
-      <w:bookmarkStart w:colFirst="0" w:colLast="0" w:name="_17dp8vu" w:id="10"/>
+      <w:bookmarkStart w:colFirst="0" w:colLast="0" w:name="_2ffb3glcwwpx" w:id="10"/>
       <w:bookmarkEnd w:id="10"/>
       <w:r>
         <w:rPr>
@@ -2105,7 +2100,7 @@
               <w:rPr>
                 <w:rtl w:val="0"/>
               </w:rPr>
-              <w:t xml:space="preserve">512</w:t>
+              <w:t xml:space="preserve">513</w:t>
             </w:r>
           </w:p>
         </w:tc>
@@ -2130,7 +2125,7 @@
               <w:rPr>
                 <w:rtl w:val="0"/>
               </w:rPr>
-              <w:t xml:space="preserve">127</w:t>
+              <w:t xml:space="preserve">126</w:t>
             </w:r>
           </w:p>
         </w:tc>
@@ -2617,14 +2612,14 @@
           <w:color w:val="1d1c1d"/>
           <w:rtl w:val="0"/>
         </w:rPr>
-        <w:t xml:space="preserve">Git Commit ID:</w:t>
+        <w:t xml:space="preserve">APK Git Commit ID: </w:t>
       </w:r>
       <w:r>
         <w:rPr>
           <w:color w:val="1d1c1d"/>
           <w:rtl w:val="0"/>
         </w:rPr>
-        <w:t xml:space="preserve">  0b8638188ec1761b2017711bf79cff474dd7fc88</w:t>
+        <w:t xml:space="preserve">176d1ed079030b2a432a596c5eca6569f114cc8c  </w:t>
       </w:r>
     </w:p>
     <w:p>
@@ -2668,7 +2663,7 @@
         <w:jc w:val="both"/>
         <w:rPr/>
       </w:pPr>
-      <w:bookmarkStart w:colFirst="0" w:colLast="0" w:name="_3rdcrjn" w:id="11"/>
+      <w:bookmarkStart w:colFirst="0" w:colLast="0" w:name="_cvhrxwwa7zo7" w:id="11"/>
       <w:bookmarkEnd w:id="11"/>
       <w:r>
         <w:rPr>

</xml_diff>